<commit_message>
HW 4 Q2 reluctance motor is  added
</commit_message>
<xml_diff>
--- a/HW 4/Homework 4/DC motor and generator.docx
+++ b/HW 4/Homework 4/DC motor and generator.docx
@@ -4,7 +4,13 @@
   <w:body>
     <w:p>
       <w:r>
-        <w:t>Q1)</w:t>
+        <w:t>Q</w:t>
+      </w:r>
+      <w:r>
+        <w:t>2</w:t>
+      </w:r>
+      <w:r>
+        <w:t>)</w:t>
       </w:r>
     </w:p>
     <w:p>
@@ -13,8 +19,10 @@
       </w:r>
     </w:p>
     <w:p>
-      <w:r>
-        <w:tab/>
+      <w:pPr>
+        <w:jc w:val="center"/>
+      </w:pPr>
+      <w:r>
         <w:t xml:space="preserve">A 39-hp, 440V, Permanent Magnet </w:t>
       </w:r>
       <w:r>
@@ -24,7 +32,69 @@
         <w:t xml:space="preserve">otor operates at 1000 rpm on full load. The motor efficiency is 86.72 %, and armature resistance is 0.337 ohm. </w:t>
       </w:r>
       <w:r>
-        <w:t>(The motor is at steady state)</w:t>
+        <w:t xml:space="preserve">(The motor is </w:t>
+      </w:r>
+      <w:r>
+        <w:t xml:space="preserve">operating </w:t>
+      </w:r>
+      <w:r>
+        <w:t>at steady state</w:t>
+      </w:r>
+      <w:r>
+        <w:t xml:space="preserve"> and the circuit schematic is illustrated at Figure X)</w:t>
+      </w:r>
+      <w:r>
+        <w:rPr>
+          <w:noProof/>
+        </w:rPr>
+        <w:drawing>
+          <wp:inline distT="0" distB="0" distL="0" distR="0" wp14:anchorId="0E432B2F" wp14:editId="389F2DCE">
+            <wp:extent cx="3681454" cy="2359282"/>
+            <wp:effectExtent l="0" t="0" r="0" b="3175"/>
+            <wp:docPr id="2" name="Resim 2"/>
+            <wp:cNvGraphicFramePr>
+              <a:graphicFrameLocks xmlns:a="http://schemas.openxmlformats.org/drawingml/2006/main" noChangeAspect="1"/>
+            </wp:cNvGraphicFramePr>
+            <a:graphic xmlns:a="http://schemas.openxmlformats.org/drawingml/2006/main">
+              <a:graphicData uri="http://schemas.openxmlformats.org/drawingml/2006/picture">
+                <pic:pic xmlns:pic="http://schemas.openxmlformats.org/drawingml/2006/picture">
+                  <pic:nvPicPr>
+                    <pic:cNvPr id="0" name="Picture 3"/>
+                    <pic:cNvPicPr>
+                      <a:picLocks noChangeAspect="1" noChangeArrowheads="1"/>
+                    </pic:cNvPicPr>
+                  </pic:nvPicPr>
+                  <pic:blipFill>
+                    <a:blip r:embed="rId5">
+                      <a:extLst>
+                        <a:ext uri="{28A0092B-C50C-407E-A947-70E740481C1C}">
+                          <a14:useLocalDpi xmlns:a14="http://schemas.microsoft.com/office/drawing/2010/main" val="0"/>
+                        </a:ext>
+                      </a:extLst>
+                    </a:blip>
+                    <a:srcRect/>
+                    <a:stretch>
+                      <a:fillRect/>
+                    </a:stretch>
+                  </pic:blipFill>
+                  <pic:spPr bwMode="auto">
+                    <a:xfrm>
+                      <a:off x="0" y="0"/>
+                      <a:ext cx="3735491" cy="2393912"/>
+                    </a:xfrm>
+                    <a:prstGeom prst="rect">
+                      <a:avLst/>
+                    </a:prstGeom>
+                    <a:noFill/>
+                    <a:ln>
+                      <a:noFill/>
+                    </a:ln>
+                  </pic:spPr>
+                </pic:pic>
+              </a:graphicData>
+            </a:graphic>
+          </wp:inline>
+        </w:drawing>
       </w:r>
     </w:p>
     <w:p>
@@ -115,8 +185,21 @@
       </w:r>
     </w:p>
     <w:p/>
-    <w:p>
-      <w:r>
+    <w:p/>
+    <w:p/>
+    <w:p/>
+    <w:p/>
+    <w:p/>
+    <w:p/>
+    <w:p/>
+    <w:p/>
+    <w:p/>
+    <w:p/>
+    <w:p/>
+    <w:p/>
+    <w:p>
+      <w:r>
+        <w:lastRenderedPageBreak/>
         <w:t xml:space="preserve">PART B: </w:t>
       </w:r>
     </w:p>
@@ -132,10 +215,19 @@
         <w:t>1</w:t>
       </w:r>
       <w:r>
-        <w:t xml:space="preserve"> is established to make speed control of DC motor and </w:t>
-      </w:r>
-      <w:r>
-        <w:t>İt is called that Ward-Leonard System.</w:t>
+        <w:t xml:space="preserve"> is established to make</w:t>
+      </w:r>
+      <w:r>
+        <w:t xml:space="preserve"> a</w:t>
+      </w:r>
+      <w:r>
+        <w:t xml:space="preserve"> speed control of DC motor and </w:t>
+      </w:r>
+      <w:r>
+        <w:t>i</w:t>
+      </w:r>
+      <w:r>
+        <w:t>t is called that Ward-Leonard System.</w:t>
       </w:r>
     </w:p>
     <w:p/>
@@ -165,7 +257,7 @@
                     </pic:cNvPicPr>
                   </pic:nvPicPr>
                   <pic:blipFill>
-                    <a:blip r:embed="rId5" cstate="print">
+                    <a:blip r:embed="rId6" cstate="print">
                       <a:extLst>
                         <a:ext uri="{28A0092B-C50C-407E-A947-70E740481C1C}">
                           <a14:useLocalDpi xmlns:a14="http://schemas.microsoft.com/office/drawing/2010/main" val="0"/>
@@ -230,12 +322,76 @@
     <w:p/>
     <w:p>
       <w:r>
-        <w:t xml:space="preserve">In short, DC motor are driven by the DC generator and The DC generator are rotated by 3-phase AC motor by mechanical coupling. </w:t>
+        <w:t xml:space="preserve">In short, DC motor are driven by the DC generator and The DC generator are rotated by 3-phase AC motor </w:t>
+      </w:r>
+      <w:r>
+        <w:t>with</w:t>
+      </w:r>
+      <w:r>
+        <w:t xml:space="preserve"> mechanical coupling. </w:t>
       </w:r>
     </w:p>
     <w:p>
       <w:r>
         <w:t>For the DC generator, armature resistance is 0.336 ohm. Assume that both motor and generator are operating in linear region, and rotational loss is constant.</w:t>
+      </w:r>
+      <w:r>
+        <w:t xml:space="preserve"> The Figure X shows circuit diagram of DC motor and generator.</w:t>
+      </w:r>
+    </w:p>
+    <w:p>
+      <w:r>
+        <w:rPr>
+          <w:noProof/>
+        </w:rPr>
+        <w:drawing>
+          <wp:inline distT="0" distB="0" distL="0" distR="0" wp14:anchorId="264829F5" wp14:editId="55576C50">
+            <wp:extent cx="5049079" cy="2182588"/>
+            <wp:effectExtent l="0" t="0" r="0" b="8255"/>
+            <wp:docPr id="4" name="Resim 4"/>
+            <wp:cNvGraphicFramePr>
+              <a:graphicFrameLocks xmlns:a="http://schemas.openxmlformats.org/drawingml/2006/main" noChangeAspect="1"/>
+            </wp:cNvGraphicFramePr>
+            <a:graphic xmlns:a="http://schemas.openxmlformats.org/drawingml/2006/main">
+              <a:graphicData uri="http://schemas.openxmlformats.org/drawingml/2006/picture">
+                <pic:pic xmlns:pic="http://schemas.openxmlformats.org/drawingml/2006/picture">
+                  <pic:nvPicPr>
+                    <pic:cNvPr id="0" name="Picture 4"/>
+                    <pic:cNvPicPr>
+                      <a:picLocks noChangeAspect="1" noChangeArrowheads="1"/>
+                    </pic:cNvPicPr>
+                  </pic:nvPicPr>
+                  <pic:blipFill>
+                    <a:blip r:embed="rId7">
+                      <a:extLst>
+                        <a:ext uri="{28A0092B-C50C-407E-A947-70E740481C1C}">
+                          <a14:useLocalDpi xmlns:a14="http://schemas.microsoft.com/office/drawing/2010/main" val="0"/>
+                        </a:ext>
+                      </a:extLst>
+                    </a:blip>
+                    <a:srcRect/>
+                    <a:stretch>
+                      <a:fillRect/>
+                    </a:stretch>
+                  </pic:blipFill>
+                  <pic:spPr bwMode="auto">
+                    <a:xfrm>
+                      <a:off x="0" y="0"/>
+                      <a:ext cx="5077285" cy="2194781"/>
+                    </a:xfrm>
+                    <a:prstGeom prst="rect">
+                      <a:avLst/>
+                    </a:prstGeom>
+                    <a:noFill/>
+                    <a:ln>
+                      <a:noFill/>
+                    </a:ln>
+                  </pic:spPr>
+                </pic:pic>
+              </a:graphicData>
+            </a:graphic>
+          </wp:inline>
+        </w:drawing>
       </w:r>
     </w:p>
     <w:p>
@@ -283,7 +439,6 @@
         </w:numPr>
       </w:pPr>
       <w:r>
-        <w:lastRenderedPageBreak/>
         <w:t>What must be induced emf in the generator if the motor supplies the same torque as in Part A but at speed of 750 rpm?</w:t>
       </w:r>
     </w:p>
@@ -296,6 +451,7 @@
         </w:numPr>
       </w:pPr>
       <w:r>
+        <w:lastRenderedPageBreak/>
         <w:t>What is the percent change in the field current of the generator?</w:t>
       </w:r>
     </w:p>
@@ -316,6 +472,75 @@
       <w:r>
         <w:t>Part C</w:t>
       </w:r>
+      <w:r>
+        <w:t xml:space="preserve"> </w:t>
+      </w:r>
+      <w:bookmarkStart w:id="0" w:name="_GoBack"/>
+      <w:bookmarkEnd w:id="0"/>
+    </w:p>
+    <w:p/>
+    <w:p>
+      <w:pPr>
+        <w:jc w:val="center"/>
+      </w:pPr>
+      <w:r>
+        <w:rPr>
+          <w:noProof/>
+        </w:rPr>
+        <w:drawing>
+          <wp:inline distT="0" distB="0" distL="0" distR="0" wp14:anchorId="0FFF6570" wp14:editId="76FEF814">
+            <wp:extent cx="4261900" cy="2166207"/>
+            <wp:effectExtent l="0" t="0" r="5715" b="5715"/>
+            <wp:docPr id="5" name="Resim 5"/>
+            <wp:cNvGraphicFramePr>
+              <a:graphicFrameLocks xmlns:a="http://schemas.openxmlformats.org/drawingml/2006/main" noChangeAspect="1"/>
+            </wp:cNvGraphicFramePr>
+            <a:graphic xmlns:a="http://schemas.openxmlformats.org/drawingml/2006/main">
+              <a:graphicData uri="http://schemas.openxmlformats.org/drawingml/2006/picture">
+                <pic:pic xmlns:pic="http://schemas.openxmlformats.org/drawingml/2006/picture">
+                  <pic:nvPicPr>
+                    <pic:cNvPr id="0" name="Picture 5"/>
+                    <pic:cNvPicPr>
+                      <a:picLocks noChangeAspect="1" noChangeArrowheads="1"/>
+                    </pic:cNvPicPr>
+                  </pic:nvPicPr>
+                  <pic:blipFill>
+                    <a:blip r:embed="rId8">
+                      <a:extLst>
+                        <a:ext uri="{28A0092B-C50C-407E-A947-70E740481C1C}">
+                          <a14:useLocalDpi xmlns:a14="http://schemas.microsoft.com/office/drawing/2010/main" val="0"/>
+                        </a:ext>
+                      </a:extLst>
+                    </a:blip>
+                    <a:srcRect/>
+                    <a:stretch>
+                      <a:fillRect/>
+                    </a:stretch>
+                  </pic:blipFill>
+                  <pic:spPr bwMode="auto">
+                    <a:xfrm>
+                      <a:off x="0" y="0"/>
+                      <a:ext cx="4279802" cy="2175306"/>
+                    </a:xfrm>
+                    <a:prstGeom prst="rect">
+                      <a:avLst/>
+                    </a:prstGeom>
+                    <a:noFill/>
+                    <a:ln>
+                      <a:noFill/>
+                    </a:ln>
+                  </pic:spPr>
+                </pic:pic>
+              </a:graphicData>
+            </a:graphic>
+          </wp:inline>
+        </w:drawing>
+      </w:r>
+    </w:p>
+    <w:p>
+      <w:pPr>
+        <w:jc w:val="center"/>
+      </w:pPr>
     </w:p>
     <w:p>
       <w:pPr>
@@ -326,21 +551,19 @@
         </w:numPr>
       </w:pPr>
       <w:r>
-        <w:t xml:space="preserve">Plot the speed vs time graphic if the armature inductance of the Dc motor is 6.6 </w:t>
-      </w:r>
-      <w:proofErr w:type="spellStart"/>
-      <w:r>
-        <w:t>mH</w:t>
-      </w:r>
-      <w:proofErr w:type="spellEnd"/>
-      <w:r>
-        <w:t>. Comment the transient behaviour of the Dc motor.</w:t>
-      </w:r>
-      <w:r>
-        <w:t xml:space="preserve"> </w:t>
-      </w:r>
-      <w:r>
-        <w:t>The motor</w:t>
+        <w:t xml:space="preserve">A dc motor started from stationary until steady state.  Figure X shows the circuit schematic of the dc motor.  Plot the Speed vs Time graphics to observe transient behaviour of the motor. Assume that motor is operating at linear </w:t>
+      </w:r>
+      <w:r>
+        <w:t>region</w:t>
+      </w:r>
+      <w:r>
+        <w:t xml:space="preserve"> and </w:t>
+      </w:r>
+      <w:r>
+        <w:t>rotational loss is constant. P</w:t>
+      </w:r>
+      <w:r>
+        <w:t>arameters of the motor are given as:</w:t>
       </w:r>
     </w:p>
     <w:p>
@@ -348,39 +571,71 @@
         <w:pStyle w:val="ListeParagraf"/>
         <w:ind w:left="1425"/>
       </w:pPr>
-      <w:r>
-        <w:t xml:space="preserve"> </w:t>
-      </w:r>
     </w:p>
     <w:p>
       <w:pPr>
         <w:pStyle w:val="ListeParagraf"/>
         <w:numPr>
           <w:ilvl w:val="0"/>
-          <w:numId w:val="5"/>
+          <w:numId w:val="6"/>
         </w:numPr>
       </w:pPr>
       <w:r>
-        <w:t xml:space="preserve">If the inductance of the are bigger or lower than </w:t>
-      </w:r>
-      <w:r>
-        <w:t>6.6mH, how</w:t>
-      </w:r>
+        <w:t>Part A is valid for steady state condition.</w:t>
+      </w:r>
+    </w:p>
+    <w:p>
+      <w:pPr>
+        <w:pStyle w:val="ListeParagraf"/>
+        <w:numPr>
+          <w:ilvl w:val="0"/>
+          <w:numId w:val="6"/>
+        </w:numPr>
+      </w:pPr>
+      <w:r>
+        <w:t xml:space="preserve">Armature inductance is 6.6 </w:t>
+      </w:r>
+      <w:proofErr w:type="spellStart"/>
+      <w:r>
+        <w:t>mH</w:t>
+      </w:r>
+      <w:proofErr w:type="spellEnd"/>
+      <w:r>
+        <w:t>.</w:t>
+      </w:r>
+    </w:p>
+    <w:p>
+      <w:pPr>
+        <w:pStyle w:val="ListeParagraf"/>
+        <w:numPr>
+          <w:ilvl w:val="0"/>
+          <w:numId w:val="6"/>
+        </w:numPr>
+      </w:pPr>
+      <w:r>
+        <w:t>Inertia of the motor is 5e-</w:t>
+      </w:r>
+      <w:r>
+        <w:t>2</w:t>
+      </w:r>
+      <w:r>
+        <w:t xml:space="preserve"> kg-m^2.</w:t>
+      </w:r>
+    </w:p>
+    <w:p>
+      <w:pPr>
+        <w:pStyle w:val="ListeParagraf"/>
+        <w:ind w:left="1425"/>
+      </w:pPr>
+    </w:p>
+    <w:p>
+      <w:pPr>
+        <w:pStyle w:val="ListeParagraf"/>
+        <w:ind w:left="1425"/>
+      </w:pPr>
       <w:r>
         <w:t xml:space="preserve"> </w:t>
       </w:r>
-      <w:r>
-        <w:t xml:space="preserve">do </w:t>
-      </w:r>
-      <w:r>
-        <w:t>the transient and steady- state</w:t>
-      </w:r>
-      <w:r>
-        <w:t xml:space="preserve"> behaviour of the Dc motor change?</w:t>
-      </w:r>
-      <w:r>
-        <w:t xml:space="preserve">  Plot speed vs time graphics of the three different inductance value that are 1mH, 6.6mH and 30mH at same figure.</w:t>
-      </w:r>
     </w:p>
     <w:p>
       <w:pPr>
@@ -389,10 +644,7 @@
       </w:pPr>
     </w:p>
     <w:p/>
-    <w:p>
-      <w:bookmarkStart w:id="0" w:name="_GoBack"/>
-      <w:bookmarkEnd w:id="0"/>
-    </w:p>
+    <w:p/>
     <w:p/>
     <w:p/>
     <w:p>
@@ -420,6 +672,119 @@
 <file path=word/numbering.xml><?xml version="1.0" encoding="utf-8"?>
 <w:numbering xmlns:wpc="http://schemas.microsoft.com/office/word/2010/wordprocessingCanvas" xmlns:cx="http://schemas.microsoft.com/office/drawing/2014/chartex" xmlns:cx1="http://schemas.microsoft.com/office/drawing/2015/9/8/chartex" xmlns:cx2="http://schemas.microsoft.com/office/drawing/2015/10/21/chartex" xmlns:cx3="http://schemas.microsoft.com/office/drawing/2016/5/9/chartex" xmlns:cx4="http://schemas.microsoft.com/office/drawing/2016/5/10/chartex" xmlns:cx5="http://schemas.microsoft.com/office/drawing/2016/5/11/chartex" xmlns:cx6="http://schemas.microsoft.com/office/drawing/2016/5/12/chartex" xmlns:cx7="http://schemas.microsoft.com/office/drawing/2016/5/13/chartex" xmlns:cx8="http://schemas.microsoft.com/office/drawing/2016/5/14/chartex" xmlns:mc="http://schemas.openxmlformats.org/markup-compatibility/2006" xmlns:aink="http://schemas.microsoft.com/office/drawing/2016/ink" xmlns:am3d="http://schemas.microsoft.com/office/drawing/2017/model3d" xmlns:o="urn:schemas-microsoft-com:office:office" xmlns:r="http://schemas.openxmlformats.org/officeDocument/2006/relationships" xmlns:m="http://schemas.openxmlformats.org/officeDocument/2006/math" xmlns:v="urn:schemas-microsoft-com:vml" xmlns:wp14="http://schemas.microsoft.com/office/word/2010/wordprocessingDrawing" xmlns:wp="http://schemas.openxmlformats.org/drawingml/2006/wordprocessingDrawing" xmlns:w10="urn:schemas-microsoft-com:office:word" xmlns:w="http://schemas.openxmlformats.org/wordprocessingml/2006/main" xmlns:w14="http://schemas.microsoft.com/office/word/2010/wordml" xmlns:w15="http://schemas.microsoft.com/office/word/2012/wordml" xmlns:w16cid="http://schemas.microsoft.com/office/word/2016/wordml/cid" xmlns:w16se="http://schemas.microsoft.com/office/word/2015/wordml/symex" xmlns:wpg="http://schemas.microsoft.com/office/word/2010/wordprocessingGroup" xmlns:wpi="http://schemas.microsoft.com/office/word/2010/wordprocessingInk" xmlns:wne="http://schemas.microsoft.com/office/word/2006/wordml" xmlns:wps="http://schemas.microsoft.com/office/word/2010/wordprocessingShape" mc:Ignorable="w14 w15 w16se w16cid wp14">
   <w:abstractNum w:abstractNumId="0" w15:restartNumberingAfterBreak="0">
+    <w:nsid w:val="088F7722"/>
+    <w:multiLevelType w:val="hybridMultilevel"/>
+    <w:tmpl w:val="FB7206D4"/>
+    <w:lvl w:ilvl="0" w:tplc="DF56AA9E">
+      <w:start w:val="1"/>
+      <w:numFmt w:val="bullet"/>
+      <w:lvlText w:val=""/>
+      <w:lvlJc w:val="left"/>
+      <w:pPr>
+        <w:ind w:left="1785" w:hanging="360"/>
+      </w:pPr>
+      <w:rPr>
+        <w:rFonts w:ascii="Symbol" w:eastAsiaTheme="minorHAnsi" w:hAnsi="Symbol" w:cstheme="minorBidi" w:hint="default"/>
+      </w:rPr>
+    </w:lvl>
+    <w:lvl w:ilvl="1" w:tplc="041F0003" w:tentative="1">
+      <w:start w:val="1"/>
+      <w:numFmt w:val="bullet"/>
+      <w:lvlText w:val="o"/>
+      <w:lvlJc w:val="left"/>
+      <w:pPr>
+        <w:ind w:left="2505" w:hanging="360"/>
+      </w:pPr>
+      <w:rPr>
+        <w:rFonts w:ascii="Courier New" w:hAnsi="Courier New" w:cs="Courier New" w:hint="default"/>
+      </w:rPr>
+    </w:lvl>
+    <w:lvl w:ilvl="2" w:tplc="041F0005" w:tentative="1">
+      <w:start w:val="1"/>
+      <w:numFmt w:val="bullet"/>
+      <w:lvlText w:val=""/>
+      <w:lvlJc w:val="left"/>
+      <w:pPr>
+        <w:ind w:left="3225" w:hanging="360"/>
+      </w:pPr>
+      <w:rPr>
+        <w:rFonts w:ascii="Wingdings" w:hAnsi="Wingdings" w:hint="default"/>
+      </w:rPr>
+    </w:lvl>
+    <w:lvl w:ilvl="3" w:tplc="041F0001" w:tentative="1">
+      <w:start w:val="1"/>
+      <w:numFmt w:val="bullet"/>
+      <w:lvlText w:val=""/>
+      <w:lvlJc w:val="left"/>
+      <w:pPr>
+        <w:ind w:left="3945" w:hanging="360"/>
+      </w:pPr>
+      <w:rPr>
+        <w:rFonts w:ascii="Symbol" w:hAnsi="Symbol" w:hint="default"/>
+      </w:rPr>
+    </w:lvl>
+    <w:lvl w:ilvl="4" w:tplc="041F0003" w:tentative="1">
+      <w:start w:val="1"/>
+      <w:numFmt w:val="bullet"/>
+      <w:lvlText w:val="o"/>
+      <w:lvlJc w:val="left"/>
+      <w:pPr>
+        <w:ind w:left="4665" w:hanging="360"/>
+      </w:pPr>
+      <w:rPr>
+        <w:rFonts w:ascii="Courier New" w:hAnsi="Courier New" w:cs="Courier New" w:hint="default"/>
+      </w:rPr>
+    </w:lvl>
+    <w:lvl w:ilvl="5" w:tplc="041F0005" w:tentative="1">
+      <w:start w:val="1"/>
+      <w:numFmt w:val="bullet"/>
+      <w:lvlText w:val=""/>
+      <w:lvlJc w:val="left"/>
+      <w:pPr>
+        <w:ind w:left="5385" w:hanging="360"/>
+      </w:pPr>
+      <w:rPr>
+        <w:rFonts w:ascii="Wingdings" w:hAnsi="Wingdings" w:hint="default"/>
+      </w:rPr>
+    </w:lvl>
+    <w:lvl w:ilvl="6" w:tplc="041F0001" w:tentative="1">
+      <w:start w:val="1"/>
+      <w:numFmt w:val="bullet"/>
+      <w:lvlText w:val=""/>
+      <w:lvlJc w:val="left"/>
+      <w:pPr>
+        <w:ind w:left="6105" w:hanging="360"/>
+      </w:pPr>
+      <w:rPr>
+        <w:rFonts w:ascii="Symbol" w:hAnsi="Symbol" w:hint="default"/>
+      </w:rPr>
+    </w:lvl>
+    <w:lvl w:ilvl="7" w:tplc="041F0003" w:tentative="1">
+      <w:start w:val="1"/>
+      <w:numFmt w:val="bullet"/>
+      <w:lvlText w:val="o"/>
+      <w:lvlJc w:val="left"/>
+      <w:pPr>
+        <w:ind w:left="6825" w:hanging="360"/>
+      </w:pPr>
+      <w:rPr>
+        <w:rFonts w:ascii="Courier New" w:hAnsi="Courier New" w:cs="Courier New" w:hint="default"/>
+      </w:rPr>
+    </w:lvl>
+    <w:lvl w:ilvl="8" w:tplc="041F0005" w:tentative="1">
+      <w:start w:val="1"/>
+      <w:numFmt w:val="bullet"/>
+      <w:lvlText w:val=""/>
+      <w:lvlJc w:val="left"/>
+      <w:pPr>
+        <w:ind w:left="7545" w:hanging="360"/>
+      </w:pPr>
+      <w:rPr>
+        <w:rFonts w:ascii="Wingdings" w:hAnsi="Wingdings" w:hint="default"/>
+      </w:rPr>
+    </w:lvl>
+  </w:abstractNum>
+  <w:abstractNum w:abstractNumId="1" w15:restartNumberingAfterBreak="0">
     <w:nsid w:val="16B96E06"/>
     <w:multiLevelType w:val="hybridMultilevel"/>
     <w:tmpl w:val="7194D0A2"/>
@@ -508,7 +873,7 @@
       </w:pPr>
     </w:lvl>
   </w:abstractNum>
-  <w:abstractNum w:abstractNumId="1" w15:restartNumberingAfterBreak="0">
+  <w:abstractNum w:abstractNumId="2" w15:restartNumberingAfterBreak="0">
     <w:nsid w:val="20B56812"/>
     <w:multiLevelType w:val="hybridMultilevel"/>
     <w:tmpl w:val="D366B14A"/>
@@ -597,7 +962,7 @@
       </w:pPr>
     </w:lvl>
   </w:abstractNum>
-  <w:abstractNum w:abstractNumId="2" w15:restartNumberingAfterBreak="0">
+  <w:abstractNum w:abstractNumId="3" w15:restartNumberingAfterBreak="0">
     <w:nsid w:val="24D7753F"/>
     <w:multiLevelType w:val="hybridMultilevel"/>
     <w:tmpl w:val="B88C5946"/>
@@ -686,7 +1051,7 @@
       </w:pPr>
     </w:lvl>
   </w:abstractNum>
-  <w:abstractNum w:abstractNumId="3" w15:restartNumberingAfterBreak="0">
+  <w:abstractNum w:abstractNumId="4" w15:restartNumberingAfterBreak="0">
     <w:nsid w:val="630866D9"/>
     <w:multiLevelType w:val="hybridMultilevel"/>
     <w:tmpl w:val="4CB6343C"/>
@@ -775,7 +1140,7 @@
       </w:pPr>
     </w:lvl>
   </w:abstractNum>
-  <w:abstractNum w:abstractNumId="4" w15:restartNumberingAfterBreak="0">
+  <w:abstractNum w:abstractNumId="5" w15:restartNumberingAfterBreak="0">
     <w:nsid w:val="6C704896"/>
     <w:multiLevelType w:val="hybridMultilevel"/>
     <w:tmpl w:val="47B0B2AC"/>
@@ -865,19 +1230,22 @@
     </w:lvl>
   </w:abstractNum>
   <w:num w:numId="1">
+    <w:abstractNumId w:val="5"/>
+  </w:num>
+  <w:num w:numId="2">
+    <w:abstractNumId w:val="3"/>
+  </w:num>
+  <w:num w:numId="3">
+    <w:abstractNumId w:val="2"/>
+  </w:num>
+  <w:num w:numId="4">
+    <w:abstractNumId w:val="1"/>
+  </w:num>
+  <w:num w:numId="5">
     <w:abstractNumId w:val="4"/>
   </w:num>
-  <w:num w:numId="2">
-    <w:abstractNumId w:val="2"/>
-  </w:num>
-  <w:num w:numId="3">
-    <w:abstractNumId w:val="1"/>
-  </w:num>
-  <w:num w:numId="4">
+  <w:num w:numId="6">
     <w:abstractNumId w:val="0"/>
-  </w:num>
-  <w:num w:numId="5">
-    <w:abstractNumId w:val="3"/>
   </w:num>
 </w:numbering>
 </file>

</xml_diff>